<commit_message>
Added GitHub link to Project Proposal
</commit_message>
<xml_diff>
--- a/Project proposal and draft object model - TEAM 2.docx
+++ b/Project proposal and draft object model - TEAM 2.docx
@@ -1041,7 +1041,27 @@
         <w:t xml:space="preserve"> in the emergency room operations. </w:t>
       </w:r>
     </w:p>
-    <w:p/>
+    <w:p>
+      <w:pPr>
+        <w:pStyle w:val="Normal"/>
+      </w:pPr>
+      <w:r>
+        <w:rPr/>
+        <w:t>GitHub repo:</w:t>
+      </w:r>
+      <w:r>
+        <w:rPr/>
+        <w:t xml:space="preserve"> </w:t>
+      </w:r>
+      <w:hyperlink r:id="R78faa1e29fd241d7">
+        <w:r>
+          <w:rPr>
+            <w:rStyle w:val="Hyperlink"/>
+          </w:rPr>
+          <w:t>Emergency_Room_Tracker.git</w:t>
+        </w:r>
+      </w:hyperlink>
+    </w:p>
     <w:sectPr>
       <w:pgSz w:w="12240" w:h="15840" w:orient="portrait"/>
       <w:pgMar w:top="1440" w:right="1440" w:bottom="1440" w:left="1440" w:header="720" w:footer="720" w:gutter="0"/>
@@ -2753,6 +2773,17 @@
       <w:contextualSpacing/>
     </w:pPr>
   </w:style>
+  <w:style w:type="character" w:styleId="Hyperlink">
+    <w:uiPriority w:val="99"/>
+    <w:name w:val="Hyperlink"/>
+    <w:basedOn w:val="DefaultParagraphFont"/>
+    <w:unhideWhenUsed/>
+    <w:rsid w:val="1BCA95AD"/>
+    <w:rPr>
+      <w:color w:val="467886"/>
+      <w:u w:val="single"/>
+    </w:rPr>
+  </w:style>
 </w:styles>
 </file>
 

</xml_diff>

<commit_message>
Added the draft for the class diagram
</commit_message>
<xml_diff>
--- a/Project proposal and draft object model - TEAM 2.docx
+++ b/Project proposal and draft object model - TEAM 2.docx
@@ -71,17 +71,12 @@
         <w:t xml:space="preserve">ke </w:t>
       </w:r>
       <w:proofErr w:type="spellStart"/>
-      <w:proofErr w:type="gramStart"/>
       <w:r>
         <w:t>Tovilla</w:t>
       </w:r>
       <w:proofErr w:type="spellEnd"/>
       <w:r>
-        <w:t xml:space="preserve"> :</w:t>
-      </w:r>
-      <w:proofErr w:type="gramEnd"/>
-      <w:r>
-        <w:t xml:space="preserve"> Project Manager</w:t>
+        <w:t xml:space="preserve"> : Project Manager</w:t>
       </w:r>
     </w:p>
     <w:p>
@@ -105,17 +100,12 @@
         <w:t xml:space="preserve"> </w:t>
       </w:r>
       <w:proofErr w:type="spellStart"/>
-      <w:proofErr w:type="gramStart"/>
       <w:r>
         <w:t>Jolteus</w:t>
       </w:r>
       <w:proofErr w:type="spellEnd"/>
       <w:r>
-        <w:t xml:space="preserve"> :</w:t>
-      </w:r>
-      <w:proofErr w:type="gramEnd"/>
-      <w:r>
-        <w:t xml:space="preserve"> Developer</w:t>
+        <w:t xml:space="preserve"> : Developer</w:t>
       </w:r>
     </w:p>
     <w:p/>
@@ -605,13 +595,96 @@
     </w:p>
     <w:p>
       <w:r>
-        <w:t>GitHub repo:</w:t>
+        <w:rPr>
+          <w:b/>
+          <w:bCs/>
+        </w:rPr>
+        <w:t>GitHub repo</w:t>
+      </w:r>
+      <w:r>
+        <w:t>:</w:t>
       </w:r>
       <w:r>
         <w:t xml:space="preserve"> </w:t>
       </w:r>
-      <w:r>
-        <w:t>https://github.com/mklib54/Emergency_Room_Tracker.git</w:t>
+      <w:hyperlink r:id="rId5" w:history="1">
+        <w:r>
+          <w:rPr>
+            <w:rStyle w:val="Hyperlink"/>
+          </w:rPr>
+          <w:t>https://github.com/mklib54/Emergency_Room_Tracker.git</w:t>
+        </w:r>
+      </w:hyperlink>
+    </w:p>
+    <w:p>
+      <w:pPr>
+        <w:rPr>
+          <w:b/>
+          <w:bCs/>
+        </w:rPr>
+      </w:pPr>
+      <w:r>
+        <w:rPr>
+          <w:b/>
+          <w:bCs/>
+        </w:rPr>
+        <w:lastRenderedPageBreak/>
+        <w:t>Class Diagram</w:t>
+      </w:r>
+      <w:r>
+        <w:rPr>
+          <w:b/>
+          <w:bCs/>
+        </w:rPr>
+        <w:t>:</w:t>
+      </w:r>
+      <w:r>
+        <w:rPr>
+          <w:b/>
+          <w:bCs/>
+          <w:noProof/>
+        </w:rPr>
+        <w:drawing>
+          <wp:inline distT="0" distB="0" distL="0" distR="0" wp14:anchorId="243A4891" wp14:editId="4988A0E0">
+            <wp:extent cx="6383432" cy="3349256"/>
+            <wp:effectExtent l="0" t="0" r="5080" b="3810"/>
+            <wp:docPr id="1126650780" name="Picture 1" descr="A screenshot of a computer&#10;&#10;AI-generated content may be incorrect."/>
+            <wp:cNvGraphicFramePr>
+              <a:graphicFrameLocks xmlns:a="http://schemas.openxmlformats.org/drawingml/2006/main" noChangeAspect="1"/>
+            </wp:cNvGraphicFramePr>
+            <a:graphic xmlns:a="http://schemas.openxmlformats.org/drawingml/2006/main">
+              <a:graphicData uri="http://schemas.openxmlformats.org/drawingml/2006/picture">
+                <pic:pic xmlns:pic="http://schemas.openxmlformats.org/drawingml/2006/picture">
+                  <pic:nvPicPr>
+                    <pic:cNvPr id="1126650780" name="Picture 1" descr="A screenshot of a computer&#10;&#10;AI-generated content may be incorrect."/>
+                    <pic:cNvPicPr/>
+                  </pic:nvPicPr>
+                  <pic:blipFill>
+                    <a:blip r:embed="rId6">
+                      <a:extLst>
+                        <a:ext uri="{28A0092B-C50C-407E-A947-70E740481C1C}">
+                          <a14:useLocalDpi xmlns:a14="http://schemas.microsoft.com/office/drawing/2010/main" val="0"/>
+                        </a:ext>
+                      </a:extLst>
+                    </a:blip>
+                    <a:stretch>
+                      <a:fillRect/>
+                    </a:stretch>
+                  </pic:blipFill>
+                  <pic:spPr>
+                    <a:xfrm>
+                      <a:off x="0" y="0"/>
+                      <a:ext cx="6393553" cy="3354566"/>
+                    </a:xfrm>
+                    <a:prstGeom prst="rect">
+                      <a:avLst/>
+                    </a:prstGeom>
+                  </pic:spPr>
+                </pic:pic>
+              </a:graphicData>
+            </a:graphic>
+          </wp:inline>
+        </w:drawing>
       </w:r>
     </w:p>
     <w:sectPr>
@@ -2338,6 +2411,18 @@
       <w:u w:val="single"/>
     </w:rPr>
   </w:style>
+  <w:style w:type="character" w:styleId="UnresolvedMention">
+    <w:name w:val="Unresolved Mention"/>
+    <w:basedOn w:val="DefaultParagraphFont"/>
+    <w:uiPriority w:val="99"/>
+    <w:semiHidden/>
+    <w:unhideWhenUsed/>
+    <w:rsid w:val="00EA08DE"/>
+    <w:rPr>
+      <w:color w:val="605E5C"/>
+      <w:shd w:val="clear" w:color="auto" w:fill="E1DFDD"/>
+    </w:rPr>
+  </w:style>
 </w:styles>
 </file>
 

</xml_diff>

<commit_message>
Added all diagrams and us cases.
</commit_message>
<xml_diff>
--- a/Project proposal and draft object model - TEAM 2.docx
+++ b/Project proposal and draft object model - TEAM 2.docx
@@ -71,12 +71,17 @@
         <w:t xml:space="preserve">ke </w:t>
       </w:r>
       <w:proofErr w:type="spellStart"/>
+      <w:proofErr w:type="gramStart"/>
       <w:r>
         <w:t>Tovilla</w:t>
       </w:r>
       <w:proofErr w:type="spellEnd"/>
       <w:r>
-        <w:t xml:space="preserve"> : Project Manager</w:t>
+        <w:t xml:space="preserve"> :</w:t>
+      </w:r>
+      <w:proofErr w:type="gramEnd"/>
+      <w:r>
+        <w:t xml:space="preserve"> Project Manager</w:t>
       </w:r>
     </w:p>
     <w:p>
@@ -100,12 +105,17 @@
         <w:t xml:space="preserve"> </w:t>
       </w:r>
       <w:proofErr w:type="spellStart"/>
+      <w:proofErr w:type="gramStart"/>
       <w:r>
         <w:t>Jolteus</w:t>
       </w:r>
       <w:proofErr w:type="spellEnd"/>
       <w:r>
-        <w:t xml:space="preserve"> : Developer</w:t>
+        <w:t xml:space="preserve"> :</w:t>
+      </w:r>
+      <w:proofErr w:type="gramEnd"/>
+      <w:r>
+        <w:t xml:space="preserve"> Developer</w:t>
       </w:r>
     </w:p>
     <w:p/>
@@ -388,7 +398,13 @@
         <w:t>Track entries</w:t>
       </w:r>
       <w:r>
-        <w:t>: A motion sensor will detect when a patient enters the room, increasing the room’s capacity.</w:t>
+        <w:t xml:space="preserve">: A </w:t>
+      </w:r>
+      <w:r>
+        <w:t>proximity sensor</w:t>
+      </w:r>
+      <w:r>
+        <w:t xml:space="preserve"> will detect when a patient enters the room, increasing the room’s capacity.</w:t>
       </w:r>
     </w:p>
     <w:p>

</xml_diff>